<commit_message>
Fixed #451 Add support for following styles in fromHTMLBodyString() service.
- CSS
  - margin-left in pixels
- HTML
  - big
  - small
  - @dir
  - cite
  - code
  - del
  - ins
  - kbd
  - q
  - samp
  - tt
  - var
</commit_message>
<xml_diff>
--- a/tests/org.obeonetwork.m2doc.html.tests/resources/html/p/p-expected-generation.docx
+++ b/tests/org.obeonetwork.m2doc.html.tests/resources/html/p/p-expected-generation.docx
@@ -63,6 +63,26 @@
     <w:p>
       <w:pPr>
         <w:jc w:val="distribute"/>
+      </w:pPr>
+      <w:bookmarkStart w:id="0" w:name="_GoBack"/>
+      <w:bookmarkEnd w:id="0"/>
+      <w:r>
+        <w:t>Some text Some text Some text Some text Some text Some text Some text Some text Some text Some text Some text Some text Some text Some text Some text Some text Some text Some text Some text Some text Some text Some text Some text...</w:t>
+      </w:r>
+    </w:p>
+    <w:p>
+      <w:pPr>
+        <w:bidi w:val="off"/>
+      </w:pPr>
+      <w:bookmarkStart w:id="0" w:name="_GoBack"/>
+      <w:bookmarkEnd w:id="0"/>
+      <w:r>
+        <w:t>Some text Some text Some text Some text Some text Some text Some text Some text Some text Some text Some text Some text Some text Some text Some text Some text Some text Some text Some text Some text Some text Some text Some text...</w:t>
+      </w:r>
+    </w:p>
+    <w:p>
+      <w:pPr>
+        <w:bidi w:val="on"/>
       </w:pPr>
       <w:bookmarkStart w:id="0" w:name="_GoBack"/>
       <w:bookmarkEnd w:id="0"/>

</xml_diff>